<commit_message>
Finished milestone Project C++ Concurrency
</commit_message>
<xml_diff>
--- a/CTA5/CTA5TextFileEditing.docx
+++ b/CTA5/CTA5TextFileEditing.docx
@@ -33,7 +33,7 @@
           <w:sz w:val="24"/>
           <w:szCs w:val="24"/>
         </w:rPr>
-        <w:t>5</w:t>
+        <w:t>7</w:t>
       </w:r>
       <w:r>
         <w:rPr>
@@ -53,7 +53,7 @@
           <w:sz w:val="24"/>
           <w:szCs w:val="24"/>
         </w:rPr>
-        <w:t>Text File Editing</w:t>
+        <w:t>Concurrency</w:t>
       </w:r>
       <w:r>
         <w:rPr>
@@ -217,15 +217,7 @@
           <w:sz w:val="24"/>
           <w:szCs w:val="24"/>
         </w:rPr>
-        <w:t>1</w:t>
-      </w:r>
-      <w:r>
-        <w:rPr>
-          <w:rFonts w:ascii="Times New Roman" w:eastAsia="Times New Roman" w:hAnsi="Times New Roman" w:cs="Times New Roman"/>
-          <w:sz w:val="24"/>
-          <w:szCs w:val="24"/>
-        </w:rPr>
-        <w:t>5</w:t>
+        <w:t>29</w:t>
       </w:r>
       <w:r>
         <w:rPr>
@@ -291,580 +283,819 @@
       </w:r>
     </w:p>
     <w:p>
-      <w:r>
-        <w:t xml:space="preserve">Procedure </w:t>
-      </w:r>
-      <w:proofErr w:type="spellStart"/>
-      <w:proofErr w:type="gramStart"/>
-      <w:r>
-        <w:t>appendToFile</w:t>
-      </w:r>
-      <w:proofErr w:type="spellEnd"/>
-      <w:r>
-        <w:t>(</w:t>
-      </w:r>
-      <w:proofErr w:type="gramEnd"/>
-      <w:r>
-        <w:t>filename, data)</w:t>
-      </w:r>
-    </w:p>
-    <w:p>
-      <w:r>
-        <w:t xml:space="preserve">    Open the file named filename in append </w:t>
-      </w:r>
-      <w:proofErr w:type="gramStart"/>
-      <w:r>
-        <w:t>mode</w:t>
-      </w:r>
-      <w:proofErr w:type="gramEnd"/>
-    </w:p>
-    <w:p>
-      <w:r>
-        <w:t xml:space="preserve">    If the file is open</w:t>
-      </w:r>
-    </w:p>
-    <w:p>
-      <w:r>
-        <w:t xml:space="preserve">        Write data to the </w:t>
-      </w:r>
-      <w:proofErr w:type="gramStart"/>
-      <w:r>
-        <w:t>file</w:t>
-      </w:r>
-      <w:proofErr w:type="gramEnd"/>
-    </w:p>
-    <w:p>
-      <w:r>
-        <w:t xml:space="preserve">        Close the </w:t>
-      </w:r>
-      <w:proofErr w:type="gramStart"/>
-      <w:r>
-        <w:t>file</w:t>
-      </w:r>
-      <w:proofErr w:type="gramEnd"/>
-    </w:p>
-    <w:p>
-      <w:r>
-        <w:t xml:space="preserve">        Display "Data appended to filename successfully."</w:t>
-      </w:r>
-    </w:p>
-    <w:p>
-      <w:r>
-        <w:t xml:space="preserve">    Else</w:t>
-      </w:r>
-    </w:p>
-    <w:p>
-      <w:r>
-        <w:t xml:space="preserve">        Display "Unable to open file: </w:t>
-      </w:r>
-      <w:proofErr w:type="gramStart"/>
-      <w:r>
-        <w:t>filename</w:t>
-      </w:r>
-      <w:proofErr w:type="gramEnd"/>
-      <w:r>
-        <w:t>"</w:t>
-      </w:r>
-    </w:p>
-    <w:p>
-      <w:r>
-        <w:t xml:space="preserve">    End If</w:t>
-      </w:r>
-    </w:p>
-    <w:p>
-      <w:r>
-        <w:t>End Procedure</w:t>
-      </w:r>
-    </w:p>
-    <w:p/>
-    <w:p>
-      <w:r>
-        <w:t xml:space="preserve">Procedure </w:t>
-      </w:r>
-      <w:proofErr w:type="spellStart"/>
-      <w:r>
-        <w:t>reverseString</w:t>
-      </w:r>
-      <w:proofErr w:type="spellEnd"/>
-      <w:r>
-        <w:t>(str)</w:t>
-      </w:r>
-    </w:p>
-    <w:p>
-      <w:r>
-        <w:t xml:space="preserve">    Create a new string </w:t>
-      </w:r>
-      <w:proofErr w:type="spellStart"/>
-      <w:r>
-        <w:t>reversedStr</w:t>
-      </w:r>
-      <w:proofErr w:type="spellEnd"/>
-      <w:r>
-        <w:t xml:space="preserve"> and copy str into </w:t>
-      </w:r>
-      <w:proofErr w:type="gramStart"/>
-      <w:r>
-        <w:t>it</w:t>
-      </w:r>
-      <w:proofErr w:type="gramEnd"/>
-    </w:p>
-    <w:p>
-      <w:r>
-        <w:t xml:space="preserve">    Initialize start to </w:t>
-      </w:r>
-      <w:proofErr w:type="gramStart"/>
-      <w:r>
-        <w:t>0</w:t>
-      </w:r>
-      <w:proofErr w:type="gramEnd"/>
-    </w:p>
-    <w:p>
-      <w:r>
-        <w:t xml:space="preserve">    Initialize end to length of str - </w:t>
-      </w:r>
-      <w:proofErr w:type="gramStart"/>
-      <w:r>
-        <w:t>1</w:t>
-      </w:r>
-      <w:proofErr w:type="gramEnd"/>
-    </w:p>
-    <w:p/>
-    <w:p>
-      <w:r>
-        <w:t xml:space="preserve">    While start is less than end</w:t>
-      </w:r>
-    </w:p>
-    <w:p>
-      <w:r>
-        <w:t xml:space="preserve">        Swap characters at position start and end in </w:t>
-      </w:r>
-      <w:proofErr w:type="spellStart"/>
-      <w:proofErr w:type="gramStart"/>
-      <w:r>
-        <w:t>reversedStr</w:t>
-      </w:r>
-      <w:proofErr w:type="spellEnd"/>
-      <w:proofErr w:type="gramEnd"/>
-    </w:p>
-    <w:p>
-      <w:r>
-        <w:t xml:space="preserve">        Increment start</w:t>
-      </w:r>
-    </w:p>
-    <w:p>
-      <w:r>
-        <w:t xml:space="preserve">        Decrement end</w:t>
-      </w:r>
-    </w:p>
-    <w:p>
-      <w:r>
-        <w:t xml:space="preserve">    End While</w:t>
-      </w:r>
-    </w:p>
-    <w:p/>
-    <w:p>
-      <w:r>
-        <w:t xml:space="preserve">    Return </w:t>
-      </w:r>
-      <w:proofErr w:type="spellStart"/>
-      <w:proofErr w:type="gramStart"/>
-      <w:r>
-        <w:t>reversedStr</w:t>
-      </w:r>
-      <w:proofErr w:type="spellEnd"/>
-      <w:proofErr w:type="gramEnd"/>
-    </w:p>
-    <w:p>
-      <w:r>
-        <w:t>End Procedure</w:t>
-      </w:r>
-    </w:p>
-    <w:p/>
-    <w:p>
-      <w:r>
+      <w:pPr>
+        <w:spacing w:line="480" w:lineRule="auto"/>
+        <w:rPr>
+          <w:rFonts w:ascii="Times New Roman" w:hAnsi="Times New Roman" w:cs="Times New Roman"/>
+          <w:sz w:val="24"/>
+          <w:szCs w:val="24"/>
+        </w:rPr>
+      </w:pPr>
+      <w:r>
+        <w:rPr>
+          <w:rFonts w:ascii="Times New Roman" w:hAnsi="Times New Roman" w:cs="Times New Roman"/>
+          <w:sz w:val="24"/>
+          <w:szCs w:val="24"/>
+        </w:rPr>
+        <w:t>Declare a mutex called mtx</w:t>
+      </w:r>
+    </w:p>
+    <w:p>
+      <w:pPr>
+        <w:spacing w:line="480" w:lineRule="auto"/>
+        <w:rPr>
+          <w:rFonts w:ascii="Times New Roman" w:hAnsi="Times New Roman" w:cs="Times New Roman"/>
+          <w:sz w:val="24"/>
+          <w:szCs w:val="24"/>
+        </w:rPr>
+      </w:pPr>
+      <w:r>
+        <w:rPr>
+          <w:rFonts w:ascii="Times New Roman" w:hAnsi="Times New Roman" w:cs="Times New Roman"/>
+          <w:sz w:val="24"/>
+          <w:szCs w:val="24"/>
+        </w:rPr>
+        <w:t>Declare an integer variable called counter and initialize it to 0</w:t>
+      </w:r>
+    </w:p>
+    <w:p>
+      <w:pPr>
+        <w:spacing w:line="480" w:lineRule="auto"/>
+        <w:rPr>
+          <w:rFonts w:ascii="Times New Roman" w:hAnsi="Times New Roman" w:cs="Times New Roman"/>
+          <w:sz w:val="24"/>
+          <w:szCs w:val="24"/>
+        </w:rPr>
+      </w:pPr>
+      <w:r>
+        <w:rPr>
+          <w:rFonts w:ascii="Times New Roman" w:hAnsi="Times New Roman" w:cs="Times New Roman"/>
+          <w:sz w:val="24"/>
+          <w:szCs w:val="24"/>
+        </w:rPr>
+        <w:t>Function CountUp:</w:t>
+      </w:r>
+    </w:p>
+    <w:p>
+      <w:pPr>
+        <w:spacing w:line="480" w:lineRule="auto"/>
+        <w:rPr>
+          <w:rFonts w:ascii="Times New Roman" w:hAnsi="Times New Roman" w:cs="Times New Roman"/>
+          <w:sz w:val="24"/>
+          <w:szCs w:val="24"/>
+        </w:rPr>
+      </w:pPr>
+      <w:r>
+        <w:rPr>
+          <w:rFonts w:ascii="Times New Roman" w:hAnsi="Times New Roman" w:cs="Times New Roman"/>
+          <w:sz w:val="24"/>
+          <w:szCs w:val="24"/>
+        </w:rPr>
+        <w:t xml:space="preserve">    Lock the mutex mtx to protect the shared variable</w:t>
+      </w:r>
+    </w:p>
+    <w:p>
+      <w:pPr>
+        <w:spacing w:line="480" w:lineRule="auto"/>
+        <w:rPr>
+          <w:rFonts w:ascii="Times New Roman" w:hAnsi="Times New Roman" w:cs="Times New Roman"/>
+          <w:sz w:val="24"/>
+          <w:szCs w:val="24"/>
+        </w:rPr>
+      </w:pPr>
+      <w:r>
+        <w:rPr>
+          <w:rFonts w:ascii="Times New Roman" w:hAnsi="Times New Roman" w:cs="Times New Roman"/>
+          <w:sz w:val="24"/>
+          <w:szCs w:val="24"/>
+        </w:rPr>
+        <w:t xml:space="preserve">    Print "Thread 1: Count is " followed by the current value of counter</w:t>
+      </w:r>
+    </w:p>
+    <w:p>
+      <w:pPr>
+        <w:spacing w:line="480" w:lineRule="auto"/>
+        <w:rPr>
+          <w:rFonts w:ascii="Times New Roman" w:hAnsi="Times New Roman" w:cs="Times New Roman"/>
+          <w:sz w:val="24"/>
+          <w:szCs w:val="24"/>
+        </w:rPr>
+      </w:pPr>
+      <w:r>
+        <w:rPr>
+          <w:rFonts w:ascii="Times New Roman" w:hAnsi="Times New Roman" w:cs="Times New Roman"/>
+          <w:sz w:val="24"/>
+          <w:szCs w:val="24"/>
+        </w:rPr>
+        <w:t xml:space="preserve">    For increment from 1 to 20:</w:t>
+      </w:r>
+    </w:p>
+    <w:p>
+      <w:pPr>
+        <w:spacing w:line="480" w:lineRule="auto"/>
+        <w:rPr>
+          <w:rFonts w:ascii="Times New Roman" w:hAnsi="Times New Roman" w:cs="Times New Roman"/>
+          <w:sz w:val="24"/>
+          <w:szCs w:val="24"/>
+        </w:rPr>
+      </w:pPr>
+      <w:r>
+        <w:rPr>
+          <w:rFonts w:ascii="Times New Roman" w:hAnsi="Times New Roman" w:cs="Times New Roman"/>
+          <w:sz w:val="24"/>
+          <w:szCs w:val="24"/>
+        </w:rPr>
+        <w:t xml:space="preserve">        Simulate some work</w:t>
+      </w:r>
+    </w:p>
+    <w:p>
+      <w:pPr>
+        <w:spacing w:line="480" w:lineRule="auto"/>
+        <w:rPr>
+          <w:rFonts w:ascii="Times New Roman" w:hAnsi="Times New Roman" w:cs="Times New Roman"/>
+          <w:sz w:val="24"/>
+          <w:szCs w:val="24"/>
+        </w:rPr>
+      </w:pPr>
+      <w:r>
+        <w:rPr>
+          <w:rFonts w:ascii="Times New Roman" w:hAnsi="Times New Roman" w:cs="Times New Roman"/>
+          <w:sz w:val="24"/>
+          <w:szCs w:val="24"/>
+        </w:rPr>
+        <w:t xml:space="preserve">        Increment counter by 1</w:t>
+      </w:r>
+    </w:p>
+    <w:p>
+      <w:pPr>
+        <w:spacing w:line="480" w:lineRule="auto"/>
+        <w:rPr>
+          <w:rFonts w:ascii="Times New Roman" w:hAnsi="Times New Roman" w:cs="Times New Roman"/>
+          <w:sz w:val="24"/>
+          <w:szCs w:val="24"/>
+        </w:rPr>
+      </w:pPr>
+      <w:r>
+        <w:rPr>
+          <w:rFonts w:ascii="Times New Roman" w:hAnsi="Times New Roman" w:cs="Times New Roman"/>
+          <w:sz w:val="24"/>
+          <w:szCs w:val="24"/>
+        </w:rPr>
+        <w:t xml:space="preserve">        Print "Thread 1: Counting up - " followed by the updated value of counter</w:t>
+      </w:r>
+    </w:p>
+    <w:p>
+      <w:pPr>
+        <w:spacing w:line="480" w:lineRule="auto"/>
+        <w:rPr>
+          <w:rFonts w:ascii="Times New Roman" w:hAnsi="Times New Roman" w:cs="Times New Roman"/>
+          <w:sz w:val="24"/>
+          <w:szCs w:val="24"/>
+        </w:rPr>
+      </w:pPr>
+      <w:r>
+        <w:rPr>
+          <w:rFonts w:ascii="Times New Roman" w:hAnsi="Times New Roman" w:cs="Times New Roman"/>
+          <w:sz w:val="24"/>
+          <w:szCs w:val="24"/>
+        </w:rPr>
+        <w:t xml:space="preserve">    For End</w:t>
+      </w:r>
+    </w:p>
+    <w:p>
+      <w:pPr>
+        <w:spacing w:line="480" w:lineRule="auto"/>
+        <w:rPr>
+          <w:rFonts w:ascii="Times New Roman" w:hAnsi="Times New Roman" w:cs="Times New Roman"/>
+          <w:sz w:val="24"/>
+          <w:szCs w:val="24"/>
+        </w:rPr>
+      </w:pPr>
+      <w:r>
+        <w:rPr>
+          <w:rFonts w:ascii="Times New Roman" w:hAnsi="Times New Roman" w:cs="Times New Roman"/>
+          <w:sz w:val="24"/>
+          <w:szCs w:val="24"/>
+        </w:rPr>
+        <w:t xml:space="preserve">    Unlock the mutex mtx</w:t>
+      </w:r>
+    </w:p>
+    <w:p>
+      <w:pPr>
+        <w:spacing w:line="480" w:lineRule="auto"/>
+        <w:rPr>
+          <w:rFonts w:ascii="Times New Roman" w:hAnsi="Times New Roman" w:cs="Times New Roman"/>
+          <w:sz w:val="24"/>
+          <w:szCs w:val="24"/>
+        </w:rPr>
+      </w:pPr>
+      <w:r>
+        <w:rPr>
+          <w:rFonts w:ascii="Times New Roman" w:hAnsi="Times New Roman" w:cs="Times New Roman"/>
+          <w:sz w:val="24"/>
+          <w:szCs w:val="24"/>
+        </w:rPr>
+        <w:t>Function End</w:t>
+      </w:r>
+    </w:p>
+    <w:p>
+      <w:pPr>
+        <w:spacing w:line="480" w:lineRule="auto"/>
+        <w:rPr>
+          <w:rFonts w:ascii="Times New Roman" w:hAnsi="Times New Roman" w:cs="Times New Roman"/>
+          <w:sz w:val="24"/>
+          <w:szCs w:val="24"/>
+        </w:rPr>
+      </w:pPr>
+      <w:r>
+        <w:rPr>
+          <w:rFonts w:ascii="Times New Roman" w:hAnsi="Times New Roman" w:cs="Times New Roman"/>
+          <w:sz w:val="24"/>
+          <w:szCs w:val="24"/>
+        </w:rPr>
+        <w:t>Function CountDown:</w:t>
+      </w:r>
+    </w:p>
+    <w:p>
+      <w:pPr>
+        <w:spacing w:line="480" w:lineRule="auto"/>
+        <w:rPr>
+          <w:rFonts w:ascii="Times New Roman" w:hAnsi="Times New Roman" w:cs="Times New Roman"/>
+          <w:sz w:val="24"/>
+          <w:szCs w:val="24"/>
+        </w:rPr>
+      </w:pPr>
+      <w:r>
+        <w:rPr>
+          <w:rFonts w:ascii="Times New Roman" w:hAnsi="Times New Roman" w:cs="Times New Roman"/>
+          <w:sz w:val="24"/>
+          <w:szCs w:val="24"/>
+        </w:rPr>
+        <w:t xml:space="preserve">    Declare an integer variable troubleTracker and initialize it to 0</w:t>
+      </w:r>
+    </w:p>
+    <w:p>
+      <w:pPr>
+        <w:spacing w:line="480" w:lineRule="auto"/>
+        <w:rPr>
+          <w:rFonts w:ascii="Times New Roman" w:hAnsi="Times New Roman" w:cs="Times New Roman"/>
+          <w:sz w:val="24"/>
+          <w:szCs w:val="24"/>
+        </w:rPr>
+      </w:pPr>
+      <w:r>
+        <w:rPr>
+          <w:rFonts w:ascii="Times New Roman" w:hAnsi="Times New Roman" w:cs="Times New Roman"/>
+          <w:sz w:val="24"/>
+          <w:szCs w:val="24"/>
+        </w:rPr>
+        <w:t xml:space="preserve">    While counter is not equal to 20:</w:t>
+      </w:r>
+    </w:p>
+    <w:p>
+      <w:pPr>
+        <w:spacing w:line="480" w:lineRule="auto"/>
+        <w:rPr>
+          <w:rFonts w:ascii="Times New Roman" w:hAnsi="Times New Roman" w:cs="Times New Roman"/>
+          <w:sz w:val="24"/>
+          <w:szCs w:val="24"/>
+        </w:rPr>
+      </w:pPr>
+      <w:r>
+        <w:rPr>
+          <w:rFonts w:ascii="Times New Roman" w:hAnsi="Times New Roman" w:cs="Times New Roman"/>
+          <w:sz w:val="24"/>
+          <w:szCs w:val="24"/>
+        </w:rPr>
+        <w:t xml:space="preserve">        Increment troubleTracker by 1</w:t>
+      </w:r>
+    </w:p>
+    <w:p>
+      <w:pPr>
+        <w:spacing w:line="480" w:lineRule="auto"/>
+        <w:rPr>
+          <w:rFonts w:ascii="Times New Roman" w:hAnsi="Times New Roman" w:cs="Times New Roman"/>
+          <w:sz w:val="24"/>
+          <w:szCs w:val="24"/>
+        </w:rPr>
+      </w:pPr>
+      <w:r>
+        <w:rPr>
+          <w:rFonts w:ascii="Times New Roman" w:hAnsi="Times New Roman" w:cs="Times New Roman"/>
+          <w:sz w:val="24"/>
+          <w:szCs w:val="24"/>
+        </w:rPr>
+        <w:lastRenderedPageBreak/>
+        <w:t xml:space="preserve">        Sleep for a while to give Thread 1 a chance</w:t>
+      </w:r>
+    </w:p>
+    <w:p>
+      <w:pPr>
+        <w:spacing w:line="480" w:lineRule="auto"/>
+        <w:rPr>
+          <w:rFonts w:ascii="Times New Roman" w:hAnsi="Times New Roman" w:cs="Times New Roman"/>
+          <w:sz w:val="24"/>
+          <w:szCs w:val="24"/>
+        </w:rPr>
+      </w:pPr>
+      <w:r>
+        <w:rPr>
+          <w:rFonts w:ascii="Times New Roman" w:hAnsi="Times New Roman" w:cs="Times New Roman"/>
+          <w:sz w:val="24"/>
+          <w:szCs w:val="24"/>
+        </w:rPr>
+        <w:t xml:space="preserve">    While End</w:t>
+      </w:r>
+    </w:p>
+    <w:p>
+      <w:pPr>
+        <w:spacing w:line="480" w:lineRule="auto"/>
+        <w:rPr>
+          <w:rFonts w:ascii="Times New Roman" w:hAnsi="Times New Roman" w:cs="Times New Roman"/>
+          <w:sz w:val="24"/>
+          <w:szCs w:val="24"/>
+        </w:rPr>
+      </w:pPr>
+      <w:r>
+        <w:rPr>
+          <w:rFonts w:ascii="Times New Roman" w:hAnsi="Times New Roman" w:cs="Times New Roman"/>
+          <w:sz w:val="24"/>
+          <w:szCs w:val="24"/>
+        </w:rPr>
+        <w:t xml:space="preserve">        If troubleTracker is greater than 11:</w:t>
+      </w:r>
+    </w:p>
+    <w:p>
+      <w:pPr>
+        <w:spacing w:line="480" w:lineRule="auto"/>
+        <w:rPr>
+          <w:rFonts w:ascii="Times New Roman" w:hAnsi="Times New Roman" w:cs="Times New Roman"/>
+          <w:sz w:val="24"/>
+          <w:szCs w:val="24"/>
+        </w:rPr>
+      </w:pPr>
+      <w:r>
+        <w:rPr>
+          <w:rFonts w:ascii="Times New Roman" w:hAnsi="Times New Roman" w:cs="Times New Roman"/>
+          <w:sz w:val="24"/>
+          <w:szCs w:val="24"/>
+        </w:rPr>
+        <w:t xml:space="preserve">            Print "Thread 2: Trouble! Counter is " followed by the current value of counter</w:t>
+      </w:r>
+    </w:p>
+    <w:p>
+      <w:pPr>
+        <w:spacing w:line="480" w:lineRule="auto"/>
+        <w:rPr>
+          <w:rFonts w:ascii="Times New Roman" w:hAnsi="Times New Roman" w:cs="Times New Roman"/>
+          <w:sz w:val="24"/>
+          <w:szCs w:val="24"/>
+        </w:rPr>
+      </w:pPr>
+      <w:r>
+        <w:rPr>
+          <w:rFonts w:ascii="Times New Roman" w:hAnsi="Times New Roman" w:cs="Times New Roman"/>
+          <w:sz w:val="24"/>
+          <w:szCs w:val="24"/>
+        </w:rPr>
+        <w:t xml:space="preserve">            Print "Thread 1: Has not finished counting up yet to 20!"</w:t>
+      </w:r>
+    </w:p>
+    <w:p>
+      <w:pPr>
+        <w:spacing w:line="480" w:lineRule="auto"/>
+        <w:rPr>
+          <w:rFonts w:ascii="Times New Roman" w:hAnsi="Times New Roman" w:cs="Times New Roman"/>
+          <w:sz w:val="24"/>
+          <w:szCs w:val="24"/>
+        </w:rPr>
+      </w:pPr>
+      <w:r>
+        <w:rPr>
+          <w:rFonts w:ascii="Times New Roman" w:hAnsi="Times New Roman" w:cs="Times New Roman"/>
+          <w:sz w:val="24"/>
+          <w:szCs w:val="24"/>
+        </w:rPr>
+        <w:t xml:space="preserve">            Exit the loop</w:t>
+      </w:r>
+    </w:p>
+    <w:p>
+      <w:pPr>
+        <w:spacing w:line="480" w:lineRule="auto"/>
+        <w:rPr>
+          <w:rFonts w:ascii="Times New Roman" w:hAnsi="Times New Roman" w:cs="Times New Roman"/>
+          <w:sz w:val="24"/>
+          <w:szCs w:val="24"/>
+        </w:rPr>
+      </w:pPr>
+      <w:r>
+        <w:rPr>
+          <w:rFonts w:ascii="Times New Roman" w:hAnsi="Times New Roman" w:cs="Times New Roman"/>
+          <w:sz w:val="24"/>
+          <w:szCs w:val="24"/>
+        </w:rPr>
+        <w:t xml:space="preserve">         If End</w:t>
+      </w:r>
+    </w:p>
+    <w:p>
+      <w:pPr>
+        <w:spacing w:line="480" w:lineRule="auto"/>
+        <w:rPr>
+          <w:rFonts w:ascii="Times New Roman" w:hAnsi="Times New Roman" w:cs="Times New Roman"/>
+          <w:sz w:val="24"/>
+          <w:szCs w:val="24"/>
+        </w:rPr>
+      </w:pPr>
+      <w:r>
+        <w:rPr>
+          <w:rFonts w:ascii="Times New Roman" w:hAnsi="Times New Roman" w:cs="Times New Roman"/>
+          <w:sz w:val="24"/>
+          <w:szCs w:val="24"/>
+        </w:rPr>
+        <w:t xml:space="preserve">    Lock the mutex mtx to protect the shared variable</w:t>
+      </w:r>
+    </w:p>
+    <w:p>
+      <w:pPr>
+        <w:spacing w:line="480" w:lineRule="auto"/>
+        <w:rPr>
+          <w:rFonts w:ascii="Times New Roman" w:hAnsi="Times New Roman" w:cs="Times New Roman"/>
+          <w:sz w:val="24"/>
+          <w:szCs w:val="24"/>
+        </w:rPr>
+      </w:pPr>
+      <w:r>
+        <w:rPr>
+          <w:rFonts w:ascii="Times New Roman" w:hAnsi="Times New Roman" w:cs="Times New Roman"/>
+          <w:sz w:val="24"/>
+          <w:szCs w:val="24"/>
+        </w:rPr>
+        <w:t xml:space="preserve">    Print "Thread 2: Count is " followed by the current value of counter</w:t>
+      </w:r>
+    </w:p>
+    <w:p>
+      <w:pPr>
+        <w:spacing w:line="480" w:lineRule="auto"/>
+        <w:rPr>
+          <w:rFonts w:ascii="Times New Roman" w:hAnsi="Times New Roman" w:cs="Times New Roman"/>
+          <w:sz w:val="24"/>
+          <w:szCs w:val="24"/>
+        </w:rPr>
+      </w:pPr>
+      <w:r>
+        <w:rPr>
+          <w:rFonts w:ascii="Times New Roman" w:hAnsi="Times New Roman" w:cs="Times New Roman"/>
+          <w:sz w:val="24"/>
+          <w:szCs w:val="24"/>
+        </w:rPr>
+        <w:t xml:space="preserve">    While true:</w:t>
+      </w:r>
+    </w:p>
+    <w:p>
+      <w:pPr>
+        <w:spacing w:line="480" w:lineRule="auto"/>
+        <w:rPr>
+          <w:rFonts w:ascii="Times New Roman" w:hAnsi="Times New Roman" w:cs="Times New Roman"/>
+          <w:sz w:val="24"/>
+          <w:szCs w:val="24"/>
+        </w:rPr>
+      </w:pPr>
+      <w:r>
+        <w:rPr>
+          <w:rFonts w:ascii="Times New Roman" w:hAnsi="Times New Roman" w:cs="Times New Roman"/>
+          <w:sz w:val="24"/>
+          <w:szCs w:val="24"/>
+        </w:rPr>
+        <w:t xml:space="preserve">        Simulate some work</w:t>
+      </w:r>
+    </w:p>
+    <w:p>
+      <w:pPr>
+        <w:spacing w:line="480" w:lineRule="auto"/>
+        <w:rPr>
+          <w:rFonts w:ascii="Times New Roman" w:hAnsi="Times New Roman" w:cs="Times New Roman"/>
+          <w:sz w:val="24"/>
+          <w:szCs w:val="24"/>
+        </w:rPr>
+      </w:pPr>
+      <w:r>
+        <w:rPr>
+          <w:rFonts w:ascii="Times New Roman" w:hAnsi="Times New Roman" w:cs="Times New Roman"/>
+          <w:sz w:val="24"/>
+          <w:szCs w:val="24"/>
+        </w:rPr>
+        <w:t xml:space="preserve">        If counter is greater than or equal to 1:</w:t>
+      </w:r>
+    </w:p>
+    <w:p>
+      <w:pPr>
+        <w:spacing w:line="480" w:lineRule="auto"/>
+        <w:rPr>
+          <w:rFonts w:ascii="Times New Roman" w:hAnsi="Times New Roman" w:cs="Times New Roman"/>
+          <w:sz w:val="24"/>
+          <w:szCs w:val="24"/>
+        </w:rPr>
+      </w:pPr>
+      <w:r>
+        <w:rPr>
+          <w:rFonts w:ascii="Times New Roman" w:hAnsi="Times New Roman" w:cs="Times New Roman"/>
+          <w:sz w:val="24"/>
+          <w:szCs w:val="24"/>
+        </w:rPr>
+        <w:t xml:space="preserve">            Decrement counter by 1</w:t>
+      </w:r>
+    </w:p>
+    <w:p>
+      <w:pPr>
+        <w:spacing w:line="480" w:lineRule="auto"/>
+        <w:rPr>
+          <w:rFonts w:ascii="Times New Roman" w:hAnsi="Times New Roman" w:cs="Times New Roman"/>
+          <w:sz w:val="24"/>
+          <w:szCs w:val="24"/>
+        </w:rPr>
+      </w:pPr>
+      <w:r>
+        <w:rPr>
+          <w:rFonts w:ascii="Times New Roman" w:hAnsi="Times New Roman" w:cs="Times New Roman"/>
+          <w:sz w:val="24"/>
+          <w:szCs w:val="24"/>
+        </w:rPr>
+        <w:t xml:space="preserve">            Print "Thread 2: Counting down - " followed by the updated value of counter</w:t>
+      </w:r>
+    </w:p>
+    <w:p>
+      <w:pPr>
+        <w:spacing w:line="480" w:lineRule="auto"/>
+        <w:rPr>
+          <w:rFonts w:ascii="Times New Roman" w:hAnsi="Times New Roman" w:cs="Times New Roman"/>
+          <w:sz w:val="24"/>
+          <w:szCs w:val="24"/>
+        </w:rPr>
+      </w:pPr>
+      <w:r>
+        <w:rPr>
+          <w:rFonts w:ascii="Times New Roman" w:hAnsi="Times New Roman" w:cs="Times New Roman"/>
+          <w:sz w:val="24"/>
+          <w:szCs w:val="24"/>
+        </w:rPr>
+        <w:t xml:space="preserve">         If End</w:t>
+      </w:r>
+    </w:p>
+    <w:p>
+      <w:pPr>
+        <w:spacing w:line="480" w:lineRule="auto"/>
+        <w:rPr>
+          <w:rFonts w:ascii="Times New Roman" w:hAnsi="Times New Roman" w:cs="Times New Roman"/>
+          <w:sz w:val="24"/>
+          <w:szCs w:val="24"/>
+        </w:rPr>
+      </w:pPr>
+      <w:r>
+        <w:rPr>
+          <w:rFonts w:ascii="Times New Roman" w:hAnsi="Times New Roman" w:cs="Times New Roman"/>
+          <w:sz w:val="24"/>
+          <w:szCs w:val="24"/>
+        </w:rPr>
+        <w:t xml:space="preserve">        If counter is equal to 0:</w:t>
+      </w:r>
+    </w:p>
+    <w:p>
+      <w:pPr>
+        <w:spacing w:line="480" w:lineRule="auto"/>
+        <w:rPr>
+          <w:rFonts w:ascii="Times New Roman" w:hAnsi="Times New Roman" w:cs="Times New Roman"/>
+          <w:sz w:val="24"/>
+          <w:szCs w:val="24"/>
+        </w:rPr>
+      </w:pPr>
+      <w:r>
+        <w:rPr>
+          <w:rFonts w:ascii="Times New Roman" w:hAnsi="Times New Roman" w:cs="Times New Roman"/>
+          <w:sz w:val="24"/>
+          <w:szCs w:val="24"/>
+        </w:rPr>
+        <w:t xml:space="preserve">            Exit the loop</w:t>
+      </w:r>
+    </w:p>
+    <w:p>
+      <w:pPr>
+        <w:spacing w:line="480" w:lineRule="auto"/>
+        <w:rPr>
+          <w:rFonts w:ascii="Times New Roman" w:hAnsi="Times New Roman" w:cs="Times New Roman"/>
+          <w:sz w:val="24"/>
+          <w:szCs w:val="24"/>
+        </w:rPr>
+      </w:pPr>
+      <w:r>
+        <w:rPr>
+          <w:rFonts w:ascii="Times New Roman" w:hAnsi="Times New Roman" w:cs="Times New Roman"/>
+          <w:sz w:val="24"/>
+          <w:szCs w:val="24"/>
+        </w:rPr>
+        <w:t xml:space="preserve">       If End</w:t>
+      </w:r>
+    </w:p>
+    <w:p>
+      <w:pPr>
+        <w:spacing w:line="480" w:lineRule="auto"/>
+        <w:rPr>
+          <w:rFonts w:ascii="Times New Roman" w:hAnsi="Times New Roman" w:cs="Times New Roman"/>
+          <w:sz w:val="24"/>
+          <w:szCs w:val="24"/>
+        </w:rPr>
+      </w:pPr>
+      <w:r>
+        <w:rPr>
+          <w:rFonts w:ascii="Times New Roman" w:hAnsi="Times New Roman" w:cs="Times New Roman"/>
+          <w:sz w:val="24"/>
+          <w:szCs w:val="24"/>
+        </w:rPr>
+        <w:lastRenderedPageBreak/>
+        <w:t xml:space="preserve">     While End</w:t>
+      </w:r>
+    </w:p>
+    <w:p>
+      <w:pPr>
+        <w:spacing w:line="480" w:lineRule="auto"/>
+        <w:rPr>
+          <w:rFonts w:ascii="Times New Roman" w:hAnsi="Times New Roman" w:cs="Times New Roman"/>
+          <w:sz w:val="24"/>
+          <w:szCs w:val="24"/>
+        </w:rPr>
+      </w:pPr>
+      <w:r>
+        <w:rPr>
+          <w:rFonts w:ascii="Times New Roman" w:hAnsi="Times New Roman" w:cs="Times New Roman"/>
+          <w:sz w:val="24"/>
+          <w:szCs w:val="24"/>
+        </w:rPr>
+        <w:t>Function End</w:t>
+      </w:r>
+    </w:p>
+    <w:p>
+      <w:pPr>
+        <w:spacing w:line="480" w:lineRule="auto"/>
+        <w:rPr>
+          <w:rFonts w:ascii="Times New Roman" w:hAnsi="Times New Roman" w:cs="Times New Roman"/>
+          <w:sz w:val="24"/>
+          <w:szCs w:val="24"/>
+        </w:rPr>
+      </w:pPr>
+      <w:r>
+        <w:rPr>
+          <w:rFonts w:ascii="Times New Roman" w:hAnsi="Times New Roman" w:cs="Times New Roman"/>
+          <w:sz w:val="24"/>
+          <w:szCs w:val="24"/>
+        </w:rPr>
+        <w:t>M</w:t>
+      </w:r>
+      <w:r>
+        <w:rPr>
+          <w:rFonts w:ascii="Times New Roman" w:hAnsi="Times New Roman" w:cs="Times New Roman"/>
+          <w:sz w:val="24"/>
+          <w:szCs w:val="24"/>
+        </w:rPr>
+        <w:t xml:space="preserve">ain </w:t>
+      </w:r>
+      <w:r>
+        <w:rPr>
+          <w:rFonts w:ascii="Times New Roman" w:hAnsi="Times New Roman" w:cs="Times New Roman"/>
+          <w:sz w:val="24"/>
+          <w:szCs w:val="24"/>
+        </w:rPr>
+        <w:t>F</w:t>
+      </w:r>
+      <w:r>
+        <w:rPr>
+          <w:rFonts w:ascii="Times New Roman" w:hAnsi="Times New Roman" w:cs="Times New Roman"/>
+          <w:sz w:val="24"/>
+          <w:szCs w:val="24"/>
+        </w:rPr>
+        <w:t>unction:</w:t>
+      </w:r>
+    </w:p>
+    <w:p>
+      <w:pPr>
+        <w:spacing w:line="480" w:lineRule="auto"/>
+        <w:rPr>
+          <w:rFonts w:ascii="Times New Roman" w:hAnsi="Times New Roman" w:cs="Times New Roman"/>
+          <w:sz w:val="24"/>
+          <w:szCs w:val="24"/>
+        </w:rPr>
+      </w:pPr>
+      <w:r>
+        <w:rPr>
+          <w:rFonts w:ascii="Times New Roman" w:hAnsi="Times New Roman" w:cs="Times New Roman"/>
+          <w:sz w:val="24"/>
+          <w:szCs w:val="24"/>
+        </w:rPr>
+        <w:t xml:space="preserve">    Create a thread thread1 that executes the CountUp function</w:t>
+      </w:r>
+    </w:p>
+    <w:p>
+      <w:pPr>
+        <w:spacing w:line="480" w:lineRule="auto"/>
+        <w:rPr>
+          <w:rFonts w:ascii="Times New Roman" w:hAnsi="Times New Roman" w:cs="Times New Roman"/>
+          <w:sz w:val="24"/>
+          <w:szCs w:val="24"/>
+        </w:rPr>
+      </w:pPr>
+      <w:r>
+        <w:rPr>
+          <w:rFonts w:ascii="Times New Roman" w:hAnsi="Times New Roman" w:cs="Times New Roman"/>
+          <w:sz w:val="24"/>
+          <w:szCs w:val="24"/>
+        </w:rPr>
+        <w:t xml:space="preserve">    Create a thread thread2 that executes the CountDown function</w:t>
+      </w:r>
+    </w:p>
+    <w:p>
+      <w:pPr>
+        <w:spacing w:line="480" w:lineRule="auto"/>
+        <w:rPr>
+          <w:rFonts w:ascii="Times New Roman" w:hAnsi="Times New Roman" w:cs="Times New Roman"/>
+          <w:sz w:val="24"/>
+          <w:szCs w:val="24"/>
+        </w:rPr>
+      </w:pPr>
+      <w:r>
+        <w:rPr>
+          <w:rFonts w:ascii="Times New Roman" w:hAnsi="Times New Roman" w:cs="Times New Roman"/>
+          <w:sz w:val="24"/>
+          <w:szCs w:val="24"/>
+        </w:rPr>
+        <w:t xml:space="preserve">    Wait for thread1 to finish</w:t>
+      </w:r>
+    </w:p>
+    <w:p>
+      <w:pPr>
+        <w:spacing w:line="480" w:lineRule="auto"/>
+        <w:rPr>
+          <w:rFonts w:ascii="Times New Roman" w:hAnsi="Times New Roman" w:cs="Times New Roman"/>
+          <w:sz w:val="24"/>
+          <w:szCs w:val="24"/>
+        </w:rPr>
+      </w:pPr>
+      <w:r>
+        <w:rPr>
+          <w:rFonts w:ascii="Times New Roman" w:hAnsi="Times New Roman" w:cs="Times New Roman"/>
+          <w:sz w:val="24"/>
+          <w:szCs w:val="24"/>
+        </w:rPr>
+        <w:t xml:space="preserve">    Wait for thread2 to finish</w:t>
+      </w:r>
+    </w:p>
+    <w:p>
+      <w:pPr>
+        <w:spacing w:line="480" w:lineRule="auto"/>
+        <w:rPr>
+          <w:rFonts w:ascii="Times New Roman" w:hAnsi="Times New Roman" w:cs="Times New Roman"/>
+          <w:sz w:val="24"/>
+          <w:szCs w:val="24"/>
+        </w:rPr>
+      </w:pPr>
+      <w:r>
+        <w:rPr>
+          <w:rFonts w:ascii="Times New Roman" w:hAnsi="Times New Roman" w:cs="Times New Roman"/>
+          <w:sz w:val="24"/>
+          <w:szCs w:val="24"/>
+        </w:rPr>
+        <w:t xml:space="preserve">    Return 0</w:t>
+      </w:r>
+    </w:p>
+    <w:p>
+      <w:pPr>
+        <w:spacing w:line="480" w:lineRule="auto"/>
+        <w:rPr>
+          <w:rFonts w:ascii="Times New Roman" w:hAnsi="Times New Roman" w:cs="Times New Roman"/>
+          <w:sz w:val="24"/>
+          <w:szCs w:val="24"/>
+        </w:rPr>
+      </w:pPr>
+      <w:r>
+        <w:rPr>
+          <w:rFonts w:ascii="Times New Roman" w:hAnsi="Times New Roman" w:cs="Times New Roman"/>
+          <w:sz w:val="24"/>
+          <w:szCs w:val="24"/>
+        </w:rPr>
+        <w:t xml:space="preserve">Main </w:t>
+      </w:r>
+      <w:r>
+        <w:rPr>
+          <w:rFonts w:ascii="Times New Roman" w:hAnsi="Times New Roman" w:cs="Times New Roman"/>
+          <w:sz w:val="24"/>
+          <w:szCs w:val="24"/>
+        </w:rPr>
         <w:t xml:space="preserve">Function </w:t>
       </w:r>
-      <w:proofErr w:type="spellStart"/>
-      <w:r>
-        <w:t>validateInput</w:t>
-      </w:r>
-      <w:proofErr w:type="spellEnd"/>
-      <w:r>
-        <w:t>(input)</w:t>
-      </w:r>
-    </w:p>
-    <w:p>
-      <w:r>
-        <w:lastRenderedPageBreak/>
-        <w:t xml:space="preserve">    Define a regex pattern that allows letters, digits, '.', ',', '!', and '?'</w:t>
-      </w:r>
-    </w:p>
-    <w:p>
-      <w:r>
-        <w:t xml:space="preserve">    Return whether input matches the regex </w:t>
-      </w:r>
-      <w:proofErr w:type="gramStart"/>
-      <w:r>
-        <w:t>pattern</w:t>
-      </w:r>
-      <w:proofErr w:type="gramEnd"/>
-    </w:p>
-    <w:p>
-      <w:r>
-        <w:t>End Function</w:t>
-      </w:r>
-    </w:p>
-    <w:p/>
-    <w:p>
-      <w:r>
-        <w:t xml:space="preserve">Function </w:t>
-      </w:r>
-      <w:proofErr w:type="gramStart"/>
-      <w:r>
-        <w:t>main(</w:t>
-      </w:r>
-      <w:proofErr w:type="gramEnd"/>
-      <w:r>
-        <w:t>)</w:t>
-      </w:r>
-    </w:p>
-    <w:p>
-      <w:r>
-        <w:t xml:space="preserve">    Initialize </w:t>
-      </w:r>
-      <w:proofErr w:type="spellStart"/>
-      <w:r>
-        <w:t>userInput</w:t>
-      </w:r>
-      <w:proofErr w:type="spellEnd"/>
-      <w:r>
-        <w:t xml:space="preserve"> as an empty </w:t>
-      </w:r>
-      <w:proofErr w:type="gramStart"/>
-      <w:r>
-        <w:t>string</w:t>
-      </w:r>
-      <w:proofErr w:type="gramEnd"/>
-    </w:p>
-    <w:p>
-      <w:r>
-        <w:t xml:space="preserve">    Declare </w:t>
-      </w:r>
-      <w:proofErr w:type="spellStart"/>
-      <w:r>
-        <w:t>inFile</w:t>
-      </w:r>
-      <w:proofErr w:type="spellEnd"/>
-      <w:r>
-        <w:t xml:space="preserve"> // a file input </w:t>
-      </w:r>
-      <w:proofErr w:type="gramStart"/>
-      <w:r>
-        <w:t>stream</w:t>
-      </w:r>
-      <w:proofErr w:type="gramEnd"/>
-    </w:p>
-    <w:p/>
-    <w:p>
-      <w:r>
-        <w:t xml:space="preserve">    While true</w:t>
-      </w:r>
-    </w:p>
-    <w:p>
-      <w:r>
-        <w:t xml:space="preserve">        Display "Enter text to append to CSC450_CT5_mod5.txt (or type 'quit' to exit): "</w:t>
-      </w:r>
-    </w:p>
-    <w:p>
-      <w:r>
-        <w:t xml:space="preserve">        Read </w:t>
-      </w:r>
-      <w:proofErr w:type="spellStart"/>
-      <w:r>
-        <w:t>userInput</w:t>
-      </w:r>
-      <w:proofErr w:type="spellEnd"/>
-      <w:r>
-        <w:t xml:space="preserve"> from the </w:t>
-      </w:r>
-      <w:proofErr w:type="gramStart"/>
-      <w:r>
-        <w:t>user</w:t>
-      </w:r>
-      <w:proofErr w:type="gramEnd"/>
-    </w:p>
-    <w:p/>
-    <w:p>
-      <w:r>
-        <w:t xml:space="preserve">        If </w:t>
-      </w:r>
-      <w:proofErr w:type="spellStart"/>
-      <w:r>
-        <w:t>userInput</w:t>
-      </w:r>
-      <w:proofErr w:type="spellEnd"/>
-      <w:r>
-        <w:t xml:space="preserve"> is equal to "quit" Then</w:t>
-      </w:r>
-    </w:p>
-    <w:p>
-      <w:r>
-        <w:t xml:space="preserve">            Break // Exit the </w:t>
-      </w:r>
-      <w:proofErr w:type="gramStart"/>
-      <w:r>
-        <w:t>loop</w:t>
-      </w:r>
-      <w:proofErr w:type="gramEnd"/>
-    </w:p>
-    <w:p>
-      <w:r>
-        <w:t xml:space="preserve">        End If</w:t>
-      </w:r>
-    </w:p>
-    <w:p/>
-    <w:p>
-      <w:r>
-        <w:t xml:space="preserve">        If not </w:t>
-      </w:r>
-      <w:proofErr w:type="spellStart"/>
-      <w:r>
-        <w:t>validateInput</w:t>
-      </w:r>
-      <w:proofErr w:type="spellEnd"/>
-      <w:r>
-        <w:t>(</w:t>
-      </w:r>
-      <w:proofErr w:type="spellStart"/>
-      <w:r>
-        <w:t>userInput</w:t>
-      </w:r>
-      <w:proofErr w:type="spellEnd"/>
-      <w:r>
-        <w:t>)</w:t>
-      </w:r>
-    </w:p>
-    <w:p>
-      <w:r>
-        <w:t xml:space="preserve">            Display "Invalid input. Please provide text with only letters, digits, '.', ',', </w:t>
-      </w:r>
-      <w:r>
-        <w:t xml:space="preserve">‘!’, </w:t>
-      </w:r>
-      <w:r>
-        <w:t>and '?'"</w:t>
-      </w:r>
-    </w:p>
-    <w:p>
-      <w:r>
-        <w:t xml:space="preserve">            Continue // Skip this iteration and prompt for input </w:t>
-      </w:r>
-      <w:proofErr w:type="gramStart"/>
-      <w:r>
-        <w:t>again</w:t>
-      </w:r>
-      <w:proofErr w:type="gramEnd"/>
-    </w:p>
-    <w:p>
-      <w:r>
-        <w:t xml:space="preserve">        End If</w:t>
-      </w:r>
-    </w:p>
-    <w:p/>
-    <w:p>
-      <w:r>
-        <w:t xml:space="preserve">        Call </w:t>
-      </w:r>
-      <w:proofErr w:type="spellStart"/>
-      <w:proofErr w:type="gramStart"/>
-      <w:r>
-        <w:t>appendToFile</w:t>
-      </w:r>
-      <w:proofErr w:type="spellEnd"/>
-      <w:r>
-        <w:t>(</w:t>
-      </w:r>
-      <w:proofErr w:type="gramEnd"/>
-      <w:r>
-        <w:t xml:space="preserve">"CSC450_CT5_mod5.txt", </w:t>
-      </w:r>
-      <w:proofErr w:type="spellStart"/>
-      <w:r>
-        <w:t>userInput</w:t>
-      </w:r>
-      <w:proofErr w:type="spellEnd"/>
-      <w:r>
-        <w:t>)</w:t>
-      </w:r>
-    </w:p>
-    <w:p>
-      <w:r>
-        <w:t xml:space="preserve">    End While</w:t>
-      </w:r>
-    </w:p>
-    <w:p/>
-    <w:p>
-      <w:r>
-        <w:t xml:space="preserve">    Open the input file "CSC450_CT5_mod5.txt" for reading and assign it to </w:t>
-      </w:r>
-      <w:proofErr w:type="spellStart"/>
-      <w:proofErr w:type="gramStart"/>
-      <w:r>
-        <w:t>inFile</w:t>
-      </w:r>
-      <w:proofErr w:type="spellEnd"/>
-      <w:proofErr w:type="gramEnd"/>
-    </w:p>
-    <w:p>
-      <w:r>
-        <w:t xml:space="preserve">    If the file is not open</w:t>
-      </w:r>
-    </w:p>
-    <w:p>
-      <w:r>
-        <w:t xml:space="preserve">        Display "Unable to open CSC450_CT5_mod5.txt for reading."</w:t>
-      </w:r>
-    </w:p>
-    <w:p>
-      <w:r>
-        <w:t xml:space="preserve">        Return 1</w:t>
-      </w:r>
-    </w:p>
-    <w:p>
-      <w:r>
-        <w:t xml:space="preserve">    End If</w:t>
-      </w:r>
-    </w:p>
-    <w:p/>
-    <w:p>
-      <w:r>
-        <w:t xml:space="preserve">    Read the entire content of </w:t>
-      </w:r>
-      <w:proofErr w:type="spellStart"/>
-      <w:r>
-        <w:t>inFile</w:t>
-      </w:r>
-      <w:proofErr w:type="spellEnd"/>
-      <w:r>
-        <w:t xml:space="preserve"> into a string named </w:t>
-      </w:r>
-      <w:proofErr w:type="spellStart"/>
-      <w:proofErr w:type="gramStart"/>
-      <w:r>
-        <w:t>fileContent</w:t>
-      </w:r>
-      <w:proofErr w:type="spellEnd"/>
-      <w:proofErr w:type="gramEnd"/>
-    </w:p>
-    <w:p>
-      <w:r>
-        <w:t xml:space="preserve">    Close </w:t>
-      </w:r>
-      <w:proofErr w:type="spellStart"/>
-      <w:r>
-        <w:t>inFile</w:t>
-      </w:r>
-      <w:proofErr w:type="spellEnd"/>
-    </w:p>
-    <w:p/>
-    <w:p>
-      <w:r>
-        <w:t xml:space="preserve">    Reverse the content of </w:t>
-      </w:r>
-      <w:proofErr w:type="spellStart"/>
-      <w:r>
-        <w:t>fileContent</w:t>
-      </w:r>
-      <w:proofErr w:type="spellEnd"/>
-      <w:r>
-        <w:t xml:space="preserve"> and store it in </w:t>
-      </w:r>
-      <w:proofErr w:type="spellStart"/>
-      <w:proofErr w:type="gramStart"/>
-      <w:r>
-        <w:t>reversedContent</w:t>
-      </w:r>
-      <w:proofErr w:type="spellEnd"/>
-      <w:proofErr w:type="gramEnd"/>
-    </w:p>
-    <w:p/>
-    <w:p>
-      <w:r>
-        <w:t xml:space="preserve">    Open a new output file "CSC450-mod5-reverse.txt" for </w:t>
-      </w:r>
-      <w:proofErr w:type="gramStart"/>
-      <w:r>
-        <w:t>writing</w:t>
-      </w:r>
-      <w:proofErr w:type="gramEnd"/>
-    </w:p>
-    <w:p>
-      <w:r>
-        <w:t xml:space="preserve">    If the file is open</w:t>
-      </w:r>
-    </w:p>
-    <w:p>
-      <w:r>
-        <w:t xml:space="preserve">        Write </w:t>
-      </w:r>
-      <w:proofErr w:type="spellStart"/>
-      <w:r>
-        <w:t>reversedContent</w:t>
-      </w:r>
-      <w:proofErr w:type="spellEnd"/>
-      <w:r>
-        <w:t xml:space="preserve"> to the </w:t>
-      </w:r>
-      <w:proofErr w:type="gramStart"/>
-      <w:r>
-        <w:t>file</w:t>
-      </w:r>
-      <w:proofErr w:type="gramEnd"/>
-    </w:p>
-    <w:p>
-      <w:r>
-        <w:t xml:space="preserve">        Close the </w:t>
-      </w:r>
-      <w:proofErr w:type="gramStart"/>
-      <w:r>
-        <w:t>file</w:t>
-      </w:r>
-      <w:proofErr w:type="gramEnd"/>
-    </w:p>
-    <w:p>
-      <w:r>
-        <w:t xml:space="preserve">        Display "Reversed content saved to CSC450-mod5-reverse.txt."</w:t>
-      </w:r>
-    </w:p>
-    <w:p>
-      <w:r>
-        <w:t xml:space="preserve">    Else</w:t>
-      </w:r>
-    </w:p>
-    <w:p>
-      <w:r>
-        <w:t xml:space="preserve">        Display "Unable to open CSC450-mod5-reverse.txt for writing."</w:t>
-      </w:r>
-    </w:p>
-    <w:p>
-      <w:r>
-        <w:t xml:space="preserve">        Return 1</w:t>
-      </w:r>
-    </w:p>
-    <w:p>
-      <w:r>
-        <w:t xml:space="preserve">    End If</w:t>
-      </w:r>
-    </w:p>
-    <w:p/>
-    <w:p>
-      <w:r>
-        <w:t xml:space="preserve">    Return 0</w:t>
-      </w:r>
-    </w:p>
-    <w:p>
-      <w:r>
-        <w:t>End Function</w:t>
+      <w:r>
+        <w:rPr>
+          <w:rFonts w:ascii="Times New Roman" w:hAnsi="Times New Roman" w:cs="Times New Roman"/>
+          <w:sz w:val="24"/>
+          <w:szCs w:val="24"/>
+        </w:rPr>
+        <w:t>End</w:t>
       </w:r>
     </w:p>
     <w:p/>
@@ -877,7 +1108,6 @@
     <w:p/>
     <w:p/>
     <w:p/>
-    <w:p/>
     <w:p>
       <w:pPr>
         <w:pStyle w:val="Heading1"/>
@@ -901,7 +1131,6 @@
           <w:sz w:val="24"/>
           <w:szCs w:val="24"/>
         </w:rPr>
-        <w:lastRenderedPageBreak/>
         <w:t>Figures</w:t>
       </w:r>
       <w:r>
@@ -972,6 +1201,7 @@
         <w:rPr>
           <w:noProof/>
         </w:rPr>
+        <w:lastRenderedPageBreak/>
         <w:drawing>
           <wp:inline distT="0" distB="0" distL="0" distR="0" wp14:anchorId="120A1215" wp14:editId="332790E1">
             <wp:extent cx="5943600" cy="1480820"/>

</xml_diff>